<commit_message>
Aggiornata Relazione Aggiunta suddivisione per sezioni di chi deve fare cosa Al momento una prima bozza, ho cercato di farla il più bilanciata possibile, se c'è bisogno di cambiamenti ditelo pure
</commit_message>
<xml_diff>
--- a/Relazione/DecryptedGames.docx
+++ b/Relazione/DecryptedGames.docx
@@ -8,6 +8,7 @@
         <w:rPr>
           <w:sz w:val="32"/>
           <w:szCs w:val="32"/>
+          <w:lang w:val="it-IT"/>
         </w:rPr>
       </w:pPr>
       <w:bookmarkStart w:id="0" w:name="indice"/>
@@ -21,7 +22,7 @@
           <w:lang w:eastAsia="it-IT"/>
         </w:rPr>
         <w:drawing>
-          <wp:anchor distT="0" distB="0" distL="114300" distR="114300" simplePos="0" relativeHeight="251658240" behindDoc="0" locked="0" layoutInCell="1" allowOverlap="1">
+          <wp:anchor distT="0" distB="0" distL="114300" distR="114300" simplePos="0" relativeHeight="251658240" behindDoc="0" locked="0" layoutInCell="1" allowOverlap="1" wp14:anchorId="5AE28038" wp14:editId="3E5DCC0C">
             <wp:simplePos x="0" y="0"/>
             <wp:positionH relativeFrom="column">
               <wp:posOffset>-5715</wp:posOffset>
@@ -70,94 +71,40 @@
           </wp:anchor>
         </w:drawing>
       </w:r>
-      <w:proofErr w:type="spellStart"/>
       <w:r>
         <w:rPr>
           <w:b/>
           <w:bCs/>
           <w:sz w:val="36"/>
           <w:szCs w:val="36"/>
-        </w:rPr>
-        <w:t>Progetto</w:t>
-      </w:r>
-      <w:proofErr w:type="spellEnd"/>
-      <w:r>
-        <w:rPr>
-          <w:b/>
-          <w:bCs/>
+          <w:lang w:val="it-IT"/>
+        </w:rPr>
+        <w:t>Progetto del corso di Tecnologie Web</w:t>
+      </w:r>
+      <w:r>
+        <w:rPr>
           <w:sz w:val="36"/>
           <w:szCs w:val="36"/>
-        </w:rPr>
-        <w:t xml:space="preserve"> del </w:t>
-      </w:r>
-      <w:proofErr w:type="spellStart"/>
-      <w:r>
-        <w:rPr>
-          <w:b/>
-          <w:bCs/>
+          <w:lang w:val="it-IT"/>
+        </w:rPr>
+        <w:br/>
+      </w:r>
+      <w:r>
+        <w:rPr>
+          <w:sz w:val="32"/>
+          <w:szCs w:val="32"/>
+          <w:lang w:val="it-IT"/>
+        </w:rPr>
+        <w:t>A.A. 2019/2020</w:t>
+      </w:r>
+    </w:p>
+    <w:p>
+      <w:pPr>
+        <w:jc w:val="center"/>
+        <w:rPr>
           <w:sz w:val="36"/>
           <w:szCs w:val="36"/>
-        </w:rPr>
-        <w:t>corso</w:t>
-      </w:r>
-      <w:proofErr w:type="spellEnd"/>
-      <w:r>
-        <w:rPr>
-          <w:b/>
-          <w:bCs/>
-          <w:sz w:val="36"/>
-          <w:szCs w:val="36"/>
-        </w:rPr>
-        <w:t xml:space="preserve"> di </w:t>
-      </w:r>
-      <w:proofErr w:type="spellStart"/>
-      <w:r>
-        <w:rPr>
-          <w:b/>
-          <w:bCs/>
-          <w:sz w:val="36"/>
-          <w:szCs w:val="36"/>
-        </w:rPr>
-        <w:t>Tecnologie</w:t>
-      </w:r>
-      <w:proofErr w:type="spellEnd"/>
-      <w:r>
-        <w:rPr>
-          <w:b/>
-          <w:bCs/>
-          <w:sz w:val="36"/>
-          <w:szCs w:val="36"/>
-        </w:rPr>
-        <w:t xml:space="preserve"> Web</w:t>
-      </w:r>
-      <w:r>
-        <w:rPr>
-          <w:sz w:val="36"/>
-          <w:szCs w:val="36"/>
-        </w:rPr>
-        <w:br/>
-      </w:r>
-      <w:r>
-        <w:rPr>
-          <w:sz w:val="32"/>
-          <w:szCs w:val="32"/>
-        </w:rPr>
-        <w:t>A.A.</w:t>
-      </w:r>
-      <w:r>
-        <w:rPr>
-          <w:sz w:val="32"/>
-          <w:szCs w:val="32"/>
-        </w:rPr>
-        <w:t xml:space="preserve"> 2019/2020</w:t>
-      </w:r>
-    </w:p>
-    <w:p>
-      <w:pPr>
-        <w:jc w:val="center"/>
-        <w:rPr>
-          <w:sz w:val="36"/>
-          <w:szCs w:val="36"/>
+          <w:lang w:val="it-IT"/>
         </w:rPr>
       </w:pPr>
       <w:bookmarkStart w:id="1" w:name="_Hlk30665192"/>
@@ -249,6 +196,7 @@
               <w:top w:val="single" w:sz="4" w:space="0" w:color="auto"/>
               <w:left w:val="nil"/>
               <w:bottom w:val="nil"/>
+              <w:right w:val="single" w:sz="4" w:space="0" w:color="auto"/>
             </w:tcBorders>
           </w:tcPr>
           <w:p>
@@ -273,6 +221,7 @@
             <w:tcW w:w="2407" w:type="dxa"/>
             <w:tcBorders>
               <w:top w:val="single" w:sz="4" w:space="0" w:color="auto"/>
+              <w:left w:val="single" w:sz="4" w:space="0" w:color="auto"/>
               <w:right w:val="nil"/>
             </w:tcBorders>
           </w:tcPr>
@@ -349,6 +298,11 @@
           <w:tcPr>
             <w:tcW w:w="2407" w:type="dxa"/>
             <w:vMerge/>
+            <w:tcBorders>
+              <w:left w:val="nil"/>
+              <w:bottom w:val="nil"/>
+              <w:right w:val="single" w:sz="4" w:space="0" w:color="auto"/>
+            </w:tcBorders>
           </w:tcPr>
           <w:p>
             <w:pPr>
@@ -363,6 +317,7 @@
           <w:tcPr>
             <w:tcW w:w="2407" w:type="dxa"/>
             <w:tcBorders>
+              <w:left w:val="single" w:sz="4" w:space="0" w:color="auto"/>
               <w:right w:val="nil"/>
             </w:tcBorders>
           </w:tcPr>
@@ -437,6 +392,11 @@
           <w:tcPr>
             <w:tcW w:w="2407" w:type="dxa"/>
             <w:vMerge/>
+            <w:tcBorders>
+              <w:left w:val="nil"/>
+              <w:bottom w:val="nil"/>
+              <w:right w:val="single" w:sz="4" w:space="0" w:color="auto"/>
+            </w:tcBorders>
           </w:tcPr>
           <w:p>
             <w:pPr>
@@ -451,6 +411,7 @@
           <w:tcPr>
             <w:tcW w:w="2407" w:type="dxa"/>
             <w:tcBorders>
+              <w:left w:val="single" w:sz="4" w:space="0" w:color="auto"/>
               <w:bottom w:val="single" w:sz="4" w:space="0" w:color="auto"/>
               <w:right w:val="nil"/>
             </w:tcBorders>
@@ -527,6 +488,11 @@
           <w:tcPr>
             <w:tcW w:w="2407" w:type="dxa"/>
             <w:vMerge/>
+            <w:tcBorders>
+              <w:left w:val="nil"/>
+              <w:bottom w:val="nil"/>
+              <w:right w:val="single" w:sz="4" w:space="0" w:color="auto"/>
+            </w:tcBorders>
           </w:tcPr>
           <w:p>
             <w:pPr>
@@ -541,6 +507,7 @@
           <w:tcPr>
             <w:tcW w:w="2407" w:type="dxa"/>
             <w:tcBorders>
+              <w:left w:val="single" w:sz="4" w:space="0" w:color="auto"/>
               <w:bottom w:val="nil"/>
               <w:right w:val="nil"/>
             </w:tcBorders>
@@ -637,63 +604,72 @@
           <w:color w:val="000000" w:themeColor="text1"/>
           <w:sz w:val="28"/>
           <w:szCs w:val="28"/>
-          <w:lang w:eastAsia="it-IT"/>
-        </w:rPr>
-      </w:pPr>
-      <w:proofErr w:type="spellStart"/>
+          <w:lang w:val="it-IT" w:eastAsia="it-IT"/>
+        </w:rPr>
+      </w:pPr>
       <w:r>
         <w:rPr>
           <w:i/>
           <w:iCs/>
           <w:sz w:val="36"/>
           <w:szCs w:val="36"/>
+          <w:lang w:val="it-IT"/>
         </w:rPr>
         <w:t>Referente</w:t>
       </w:r>
-      <w:proofErr w:type="spellEnd"/>
       <w:r>
         <w:rPr>
           <w:sz w:val="36"/>
           <w:szCs w:val="36"/>
-        </w:rPr>
-        <w:t xml:space="preserve">: Enrico </w:t>
-      </w:r>
-      <w:proofErr w:type="spellStart"/>
+          <w:lang w:val="it-IT"/>
+        </w:rPr>
+        <w:t xml:space="preserve">: </w:t>
+      </w:r>
       <w:r>
         <w:rPr>
           <w:sz w:val="36"/>
           <w:szCs w:val="36"/>
+          <w:lang w:val="it-IT"/>
         </w:rPr>
         <w:t>Salmaso</w:t>
       </w:r>
-      <w:proofErr w:type="spellEnd"/>
-      <w:r>
+      <w:r>
+        <w:rPr>
+          <w:sz w:val="36"/>
+          <w:szCs w:val="36"/>
+          <w:lang w:val="it-IT"/>
+        </w:rPr>
+        <w:t xml:space="preserve"> </w:t>
+      </w:r>
+      <w:r>
+        <w:rPr>
+          <w:sz w:val="36"/>
+          <w:szCs w:val="36"/>
+          <w:lang w:val="it-IT"/>
+        </w:rPr>
+        <w:t>Enrico</w:t>
+      </w:r>
+      <w:r>
+        <w:rPr>
+          <w:lang w:val="it-IT"/>
+        </w:rPr>
         <w:br/>
       </w:r>
-      <w:proofErr w:type="spellStart"/>
       <w:r>
         <w:rPr>
           <w:i/>
           <w:iCs/>
           <w:sz w:val="36"/>
           <w:szCs w:val="36"/>
-        </w:rPr>
-        <w:t>Sito</w:t>
-      </w:r>
-      <w:proofErr w:type="spellEnd"/>
-      <w:r>
-        <w:rPr>
-          <w:i/>
-          <w:iCs/>
+          <w:lang w:val="it-IT"/>
+        </w:rPr>
+        <w:t>Sito Web</w:t>
+      </w:r>
+      <w:r>
+        <w:rPr>
           <w:sz w:val="36"/>
           <w:szCs w:val="36"/>
-        </w:rPr>
-        <w:t xml:space="preserve"> Web</w:t>
-      </w:r>
-      <w:r>
-        <w:rPr>
-          <w:sz w:val="36"/>
-          <w:szCs w:val="36"/>
+          <w:lang w:val="it-IT"/>
         </w:rPr>
         <w:t xml:space="preserve">: </w:t>
       </w:r>
@@ -704,69 +680,9 @@
             <w:rFonts w:ascii="Consolas" w:eastAsia="Times New Roman" w:hAnsi="Consolas" w:cs="Times New Roman"/>
             <w:sz w:val="28"/>
             <w:szCs w:val="28"/>
-            <w:lang w:eastAsia="it-IT"/>
+            <w:lang w:val="it-IT" w:eastAsia="it-IT"/>
           </w:rPr>
-          <w:t>tecweb.stu</w:t>
-        </w:r>
-        <w:r>
-          <w:rPr>
-            <w:rStyle w:val="Collegamentoipertestuale"/>
-            <w:rFonts w:ascii="Consolas" w:eastAsia="Times New Roman" w:hAnsi="Consolas" w:cs="Times New Roman"/>
-            <w:sz w:val="28"/>
-            <w:szCs w:val="28"/>
-            <w:lang w:eastAsia="it-IT"/>
-          </w:rPr>
-          <w:t>d</w:t>
-        </w:r>
-        <w:r>
-          <w:rPr>
-            <w:rStyle w:val="Collegamentoipertestuale"/>
-            <w:rFonts w:ascii="Consolas" w:eastAsia="Times New Roman" w:hAnsi="Consolas" w:cs="Times New Roman"/>
-            <w:sz w:val="28"/>
-            <w:szCs w:val="28"/>
-            <w:lang w:eastAsia="it-IT"/>
-          </w:rPr>
-          <w:t>enti.ma</w:t>
-        </w:r>
-        <w:r>
-          <w:rPr>
-            <w:rStyle w:val="Collegamentoipertestuale"/>
-            <w:rFonts w:ascii="Consolas" w:eastAsia="Times New Roman" w:hAnsi="Consolas" w:cs="Times New Roman"/>
-            <w:sz w:val="28"/>
-            <w:szCs w:val="28"/>
-            <w:lang w:eastAsia="it-IT"/>
-          </w:rPr>
-          <w:t>t</w:t>
-        </w:r>
-        <w:r>
-          <w:rPr>
-            <w:rStyle w:val="Collegamentoipertestuale"/>
-            <w:rFonts w:ascii="Consolas" w:eastAsia="Times New Roman" w:hAnsi="Consolas" w:cs="Times New Roman"/>
-            <w:sz w:val="28"/>
-            <w:szCs w:val="28"/>
-            <w:lang w:eastAsia="it-IT"/>
-          </w:rPr>
-          <w:t>h.uni</w:t>
-        </w:r>
-        <w:r>
-          <w:rPr>
-            <w:rStyle w:val="Collegamentoipertestuale"/>
-            <w:rFonts w:ascii="Consolas" w:eastAsia="Times New Roman" w:hAnsi="Consolas" w:cs="Times New Roman"/>
-            <w:sz w:val="28"/>
-            <w:szCs w:val="28"/>
-            <w:lang w:eastAsia="it-IT"/>
-          </w:rPr>
-          <w:t>p</w:t>
-        </w:r>
-        <w:r>
-          <w:rPr>
-            <w:rStyle w:val="Collegamentoipertestuale"/>
-            <w:rFonts w:ascii="Consolas" w:eastAsia="Times New Roman" w:hAnsi="Consolas" w:cs="Times New Roman"/>
-            <w:sz w:val="28"/>
-            <w:szCs w:val="28"/>
-            <w:lang w:eastAsia="it-IT"/>
-          </w:rPr>
-          <w:t>d.it/</w:t>
+          <w:t>tecweb.studenti.math.unipd.it/</w:t>
         </w:r>
         <w:proofErr w:type="spellStart"/>
         <w:r>
@@ -775,7 +691,7 @@
             <w:rFonts w:ascii="Consolas" w:eastAsia="Times New Roman" w:hAnsi="Consolas" w:cs="Times New Roman"/>
             <w:sz w:val="28"/>
             <w:szCs w:val="28"/>
-            <w:lang w:eastAsia="it-IT"/>
+            <w:lang w:val="it-IT" w:eastAsia="it-IT"/>
           </w:rPr>
           <w:t>esalmaso</w:t>
         </w:r>
@@ -786,7 +702,7 @@
             <w:rFonts w:ascii="Consolas" w:eastAsia="Times New Roman" w:hAnsi="Consolas" w:cs="Times New Roman"/>
             <w:sz w:val="28"/>
             <w:szCs w:val="28"/>
-            <w:lang w:eastAsia="it-IT"/>
+            <w:lang w:val="it-IT" w:eastAsia="it-IT"/>
           </w:rPr>
           <w:t>/</w:t>
         </w:r>
@@ -798,6 +714,7 @@
           <w:color w:val="000000" w:themeColor="text1"/>
           <w:sz w:val="36"/>
           <w:szCs w:val="36"/>
+          <w:lang w:val="it-IT"/>
         </w:rPr>
       </w:pPr>
     </w:p>
@@ -807,6 +724,7 @@
           <w:color w:val="000000" w:themeColor="text1"/>
           <w:sz w:val="36"/>
           <w:szCs w:val="36"/>
+          <w:lang w:val="it-IT"/>
         </w:rPr>
       </w:pPr>
     </w:p>
@@ -816,6 +734,7 @@
           <w:color w:val="000000" w:themeColor="text1"/>
           <w:sz w:val="36"/>
           <w:szCs w:val="36"/>
+          <w:lang w:val="it-IT"/>
         </w:rPr>
       </w:pPr>
     </w:p>
@@ -825,6 +744,7 @@
           <w:color w:val="000000" w:themeColor="text1"/>
           <w:sz w:val="36"/>
           <w:szCs w:val="36"/>
+          <w:lang w:val="it-IT"/>
         </w:rPr>
       </w:pPr>
     </w:p>
@@ -1057,6 +977,7 @@
       <w:pPr>
         <w:pStyle w:val="Titolo2"/>
       </w:pPr>
+      <w:bookmarkStart w:id="2" w:name="_GoBack"/>
       <w:proofErr w:type="spellStart"/>
       <w:r>
         <w:rPr>
@@ -1535,7 +1456,8 @@
       <w:pPr>
         <w:pStyle w:val="Titolo2"/>
       </w:pPr>
-      <w:bookmarkStart w:id="2" w:name="abstract"/>
+      <w:bookmarkStart w:id="3" w:name="abstract"/>
+      <w:bookmarkEnd w:id="2"/>
     </w:p>
     <w:p>
       <w:pPr>
@@ -1558,7 +1480,7 @@
         </w:rPr>
         <w:t>Abstract</w:t>
       </w:r>
-      <w:bookmarkEnd w:id="2"/>
+      <w:bookmarkEnd w:id="3"/>
     </w:p>
     <w:p>
       <w:pPr>
@@ -1566,41 +1488,72 @@
         <w:rPr>
           <w:sz w:val="32"/>
           <w:szCs w:val="32"/>
-        </w:rPr>
-      </w:pPr>
-      <w:r>
-        <w:rPr>
-          <w:sz w:val="32"/>
-          <w:szCs w:val="32"/>
-        </w:rPr>
-        <w:t xml:space="preserve">Il sito Decrypted Games è stato sviluppato per permettere la diffusione delle notizie riguardanti il mondo dei videogiochi e della tecnologia più in genreale. Il nome scelto è un gioco di parole che per appunto indica </w:t>
-      </w:r>
-      <w:bookmarkStart w:id="3" w:name="_GoBack"/>
-      <w:bookmarkEnd w:id="3"/>
-      <w:r>
-        <w:rPr>
-          <w:sz w:val="32"/>
-          <w:szCs w:val="32"/>
-        </w:rPr>
-        <w:t>che i giochi vengono decriptati, ossia che vengono attentamente analizzati cosa da renderli di facile comprensione ai più. Cosi come si vuole rendere più comprensibile questo mondo, si è voluti rendere comprensibile</w:t>
+          <w:lang w:val="it-IT"/>
+        </w:rPr>
+      </w:pPr>
+      <w:r>
+        <w:rPr>
+          <w:sz w:val="32"/>
+          <w:szCs w:val="32"/>
+          <w:lang w:val="it-IT"/>
+        </w:rPr>
+        <w:t xml:space="preserve">Il sito </w:t>
+      </w:r>
+      <w:proofErr w:type="spellStart"/>
+      <w:r>
+        <w:rPr>
+          <w:sz w:val="32"/>
+          <w:szCs w:val="32"/>
+          <w:lang w:val="it-IT"/>
+        </w:rPr>
+        <w:t>Decrypted</w:t>
+      </w:r>
+      <w:proofErr w:type="spellEnd"/>
+      <w:r>
+        <w:rPr>
+          <w:sz w:val="32"/>
+          <w:szCs w:val="32"/>
+          <w:lang w:val="it-IT"/>
+        </w:rPr>
+        <w:t xml:space="preserve"> Games è stato sviluppato per permettere la diffusione delle notizie riguardanti il mondo dei videogiochi e della tecnologia più in </w:t>
+      </w:r>
+      <w:proofErr w:type="spellStart"/>
+      <w:r>
+        <w:rPr>
+          <w:sz w:val="32"/>
+          <w:szCs w:val="32"/>
+          <w:lang w:val="it-IT"/>
+        </w:rPr>
+        <w:t>genreale</w:t>
+      </w:r>
+      <w:proofErr w:type="spellEnd"/>
+      <w:r>
+        <w:rPr>
+          <w:sz w:val="32"/>
+          <w:szCs w:val="32"/>
+          <w:lang w:val="it-IT"/>
+        </w:rPr>
+        <w:t>. Il nome scelto è un gioco di parole che per appunto indica che i giochi vengono decriptati, ossia che vengono attentamente analizzati cosa da renderli di facile comprensione ai più. Cosi come si vuole rendere più comprensibile questo mondo, si è voluti rendere comprensibile</w:t>
       </w:r>
     </w:p>
     <w:p>
       <w:pPr>
         <w:pStyle w:val="Titolo2"/>
+        <w:rPr>
+          <w:lang w:val="it-IT"/>
+        </w:rPr>
       </w:pPr>
       <w:bookmarkStart w:id="4" w:name="progettazione"/>
-      <w:proofErr w:type="spellStart"/>
       <w:r>
         <w:rPr>
           <w:sz w:val="36"/>
           <w:szCs w:val="36"/>
+          <w:lang w:val="it-IT"/>
         </w:rPr>
         <w:lastRenderedPageBreak/>
         <w:t>Progettazione</w:t>
       </w:r>
       <w:bookmarkEnd w:id="4"/>
-      <w:proofErr w:type="spellEnd"/>
     </w:p>
     <w:p>
       <w:pPr>
@@ -1608,6 +1561,7 @@
         <w:rPr>
           <w:sz w:val="32"/>
           <w:szCs w:val="32"/>
+          <w:lang w:val="it-IT"/>
         </w:rPr>
       </w:pPr>
       <w:bookmarkStart w:id="5" w:name="target-di-utenti"/>
@@ -1615,6 +1569,7 @@
         <w:rPr>
           <w:sz w:val="32"/>
           <w:szCs w:val="32"/>
+          <w:lang w:val="it-IT"/>
         </w:rPr>
         <w:t>Target di utenti</w:t>
       </w:r>
@@ -1626,6 +1581,7 @@
         <w:rPr>
           <w:sz w:val="32"/>
           <w:szCs w:val="32"/>
+          <w:lang w:val="it-IT"/>
         </w:rPr>
       </w:pPr>
       <w:bookmarkStart w:id="6" w:name="requisiti"/>
@@ -1633,6 +1589,7 @@
         <w:rPr>
           <w:sz w:val="32"/>
           <w:szCs w:val="32"/>
+          <w:lang w:val="it-IT"/>
         </w:rPr>
         <w:t>Requisiti</w:t>
       </w:r>
@@ -1644,6 +1601,7 @@
         <w:rPr>
           <w:sz w:val="32"/>
           <w:szCs w:val="32"/>
+          <w:lang w:val="it-IT"/>
         </w:rPr>
       </w:pPr>
       <w:bookmarkStart w:id="7" w:name="interazioni"/>
@@ -1651,6 +1609,7 @@
         <w:rPr>
           <w:sz w:val="32"/>
           <w:szCs w:val="32"/>
+          <w:lang w:val="it-IT"/>
         </w:rPr>
         <w:t>Interazioni</w:t>
       </w:r>
@@ -1662,6 +1621,7 @@
         <w:rPr>
           <w:sz w:val="32"/>
           <w:szCs w:val="32"/>
+          <w:lang w:val="it-IT"/>
         </w:rPr>
       </w:pPr>
       <w:bookmarkStart w:id="8" w:name="struttura-delle-pagine"/>
@@ -1669,6 +1629,7 @@
         <w:rPr>
           <w:sz w:val="32"/>
           <w:szCs w:val="32"/>
+          <w:lang w:val="it-IT"/>
         </w:rPr>
         <w:t>Struttura delle pagine</w:t>
       </w:r>
@@ -1680,6 +1641,7 @@
         <w:rPr>
           <w:sz w:val="32"/>
           <w:szCs w:val="32"/>
+          <w:lang w:val="it-IT"/>
         </w:rPr>
       </w:pPr>
       <w:bookmarkStart w:id="9" w:name="database"/>
@@ -1687,6 +1649,7 @@
         <w:rPr>
           <w:sz w:val="32"/>
           <w:szCs w:val="32"/>
+          <w:lang w:val="it-IT"/>
         </w:rPr>
         <w:t>Database</w:t>
       </w:r>
@@ -1698,18 +1661,80 @@
         <w:rPr>
           <w:sz w:val="36"/>
           <w:szCs w:val="36"/>
+          <w:lang w:val="it-IT"/>
         </w:rPr>
       </w:pPr>
       <w:bookmarkStart w:id="10" w:name="sviluppo"/>
-      <w:proofErr w:type="spellStart"/>
       <w:r>
         <w:rPr>
           <w:sz w:val="36"/>
           <w:szCs w:val="36"/>
+          <w:lang w:val="it-IT"/>
         </w:rPr>
         <w:t>Sviluppo</w:t>
       </w:r>
       <w:bookmarkEnd w:id="10"/>
+    </w:p>
+    <w:p>
+      <w:pPr>
+        <w:pStyle w:val="Titolo3"/>
+        <w:rPr>
+          <w:sz w:val="32"/>
+          <w:szCs w:val="32"/>
+          <w:lang w:val="it-IT"/>
+        </w:rPr>
+      </w:pPr>
+      <w:bookmarkStart w:id="11" w:name="html"/>
+      <w:r>
+        <w:rPr>
+          <w:sz w:val="32"/>
+          <w:szCs w:val="32"/>
+          <w:lang w:val="it-IT"/>
+        </w:rPr>
+        <w:t>HTML</w:t>
+      </w:r>
+      <w:bookmarkEnd w:id="11"/>
+    </w:p>
+    <w:p>
+      <w:pPr>
+        <w:pStyle w:val="Titolo3"/>
+        <w:rPr>
+          <w:sz w:val="32"/>
+          <w:szCs w:val="32"/>
+          <w:lang w:val="it-IT"/>
+        </w:rPr>
+      </w:pPr>
+      <w:bookmarkStart w:id="12" w:name="css"/>
+      <w:r>
+        <w:rPr>
+          <w:sz w:val="32"/>
+          <w:szCs w:val="32"/>
+          <w:lang w:val="it-IT"/>
+        </w:rPr>
+        <w:t>CSS</w:t>
+      </w:r>
+      <w:bookmarkEnd w:id="12"/>
+    </w:p>
+    <w:p>
+      <w:pPr>
+        <w:pStyle w:val="Titolo3"/>
+        <w:rPr>
+          <w:sz w:val="32"/>
+          <w:szCs w:val="32"/>
+          <w:lang w:val="it-IT"/>
+        </w:rPr>
+      </w:pPr>
+      <w:bookmarkStart w:id="13" w:name="php"/>
+      <w:proofErr w:type="spellStart"/>
+      <w:r>
+        <w:rPr>
+          <w:sz w:val="32"/>
+          <w:szCs w:val="32"/>
+          <w:lang w:val="it-IT"/>
+        </w:rPr>
+        <w:t>Php</w:t>
+      </w:r>
+      <w:bookmarkEnd w:id="13"/>
       <w:proofErr w:type="spellEnd"/>
     </w:p>
     <w:p>
@@ -1718,17 +1743,21 @@
         <w:rPr>
           <w:sz w:val="32"/>
           <w:szCs w:val="32"/>
-        </w:rPr>
-      </w:pPr>
-      <w:bookmarkStart w:id="11" w:name="html"/>
-      <w:r>
-        <w:rPr>
-          <w:sz w:val="32"/>
-          <w:szCs w:val="32"/>
-        </w:rPr>
-        <w:t>HTML</w:t>
-      </w:r>
-      <w:bookmarkEnd w:id="11"/>
+          <w:lang w:val="it-IT"/>
+        </w:rPr>
+      </w:pPr>
+      <w:bookmarkStart w:id="14" w:name="javascript"/>
+      <w:proofErr w:type="spellStart"/>
+      <w:r>
+        <w:rPr>
+          <w:sz w:val="32"/>
+          <w:szCs w:val="32"/>
+          <w:lang w:val="it-IT"/>
+        </w:rPr>
+        <w:t>Javascript</w:t>
+      </w:r>
+      <w:bookmarkEnd w:id="14"/>
+      <w:proofErr w:type="spellEnd"/>
     </w:p>
     <w:p>
       <w:pPr>
@@ -1736,71 +1765,21 @@
         <w:rPr>
           <w:sz w:val="32"/>
           <w:szCs w:val="32"/>
-        </w:rPr>
-      </w:pPr>
-      <w:bookmarkStart w:id="12" w:name="css"/>
-      <w:r>
-        <w:rPr>
-          <w:sz w:val="32"/>
-          <w:szCs w:val="32"/>
-        </w:rPr>
-        <w:t>CSS</w:t>
-      </w:r>
-      <w:bookmarkEnd w:id="12"/>
-    </w:p>
-    <w:p>
-      <w:pPr>
-        <w:pStyle w:val="Titolo3"/>
-        <w:rPr>
-          <w:sz w:val="32"/>
-          <w:szCs w:val="32"/>
-        </w:rPr>
-      </w:pPr>
-      <w:bookmarkStart w:id="13" w:name="php"/>
-      <w:r>
-        <w:rPr>
-          <w:sz w:val="32"/>
-          <w:szCs w:val="32"/>
-        </w:rPr>
-        <w:t>Php</w:t>
-      </w:r>
-      <w:bookmarkEnd w:id="13"/>
-    </w:p>
-    <w:p>
-      <w:pPr>
-        <w:pStyle w:val="Titolo3"/>
-        <w:rPr>
-          <w:sz w:val="32"/>
-          <w:szCs w:val="32"/>
-        </w:rPr>
-      </w:pPr>
-      <w:bookmarkStart w:id="14" w:name="javascript"/>
-      <w:r>
-        <w:rPr>
-          <w:sz w:val="32"/>
-          <w:szCs w:val="32"/>
-        </w:rPr>
-        <w:t>Javascript</w:t>
-      </w:r>
-      <w:bookmarkEnd w:id="14"/>
-    </w:p>
-    <w:p>
-      <w:pPr>
-        <w:pStyle w:val="Titolo3"/>
-        <w:rPr>
-          <w:sz w:val="32"/>
-          <w:szCs w:val="32"/>
+          <w:lang w:val="it-IT"/>
         </w:rPr>
       </w:pPr>
       <w:bookmarkStart w:id="15" w:name="sql"/>
-      <w:r>
-        <w:rPr>
-          <w:sz w:val="32"/>
-          <w:szCs w:val="32"/>
+      <w:proofErr w:type="spellStart"/>
+      <w:r>
+        <w:rPr>
+          <w:sz w:val="32"/>
+          <w:szCs w:val="32"/>
+          <w:lang w:val="it-IT"/>
         </w:rPr>
         <w:t>Sql</w:t>
       </w:r>
       <w:bookmarkEnd w:id="15"/>
+      <w:proofErr w:type="spellEnd"/>
     </w:p>
     <w:p>
       <w:pPr>
@@ -1808,19 +1787,19 @@
         <w:rPr>
           <w:sz w:val="36"/>
           <w:szCs w:val="36"/>
+          <w:lang w:val="it-IT"/>
         </w:rPr>
       </w:pPr>
       <w:bookmarkStart w:id="16" w:name="accessibilità"/>
-      <w:proofErr w:type="spellStart"/>
       <w:r>
         <w:rPr>
           <w:sz w:val="36"/>
           <w:szCs w:val="36"/>
+          <w:lang w:val="it-IT"/>
         </w:rPr>
         <w:t>Accessibilità</w:t>
       </w:r>
       <w:bookmarkEnd w:id="16"/>
-      <w:proofErr w:type="spellEnd"/>
     </w:p>
     <w:p>
       <w:pPr>
@@ -1828,6 +1807,7 @@
         <w:rPr>
           <w:sz w:val="32"/>
           <w:szCs w:val="32"/>
+          <w:lang w:val="it-IT"/>
         </w:rPr>
       </w:pPr>
       <w:bookmarkStart w:id="17" w:name="colori"/>
@@ -1835,6 +1815,7 @@
         <w:rPr>
           <w:sz w:val="32"/>
           <w:szCs w:val="32"/>
+          <w:lang w:val="it-IT"/>
         </w:rPr>
         <w:t>Colori</w:t>
       </w:r>
@@ -1846,6 +1827,7 @@
         <w:rPr>
           <w:sz w:val="32"/>
           <w:szCs w:val="32"/>
+          <w:lang w:val="it-IT"/>
         </w:rPr>
       </w:pPr>
       <w:bookmarkStart w:id="18" w:name="aiuti-alla-navigazione"/>
@@ -1853,6 +1835,7 @@
         <w:rPr>
           <w:sz w:val="32"/>
           <w:szCs w:val="32"/>
+          <w:lang w:val="it-IT"/>
         </w:rPr>
         <w:t>Aiuti alla navigazione</w:t>
       </w:r>
@@ -1864,6 +1847,7 @@
         <w:rPr>
           <w:sz w:val="36"/>
           <w:szCs w:val="36"/>
+          <w:lang w:val="it-IT"/>
         </w:rPr>
       </w:pPr>
       <w:bookmarkStart w:id="19" w:name="presentazione"/>
@@ -1871,6 +1855,7 @@
         <w:rPr>
           <w:sz w:val="36"/>
           <w:szCs w:val="36"/>
+          <w:lang w:val="it-IT"/>
         </w:rPr>
         <w:t>Presentazione</w:t>
       </w:r>
@@ -1882,6 +1867,7 @@
         <w:rPr>
           <w:sz w:val="32"/>
           <w:szCs w:val="32"/>
+          <w:lang w:val="it-IT"/>
         </w:rPr>
       </w:pPr>
       <w:bookmarkStart w:id="20" w:name="desktop"/>
@@ -1889,6 +1875,7 @@
         <w:rPr>
           <w:sz w:val="32"/>
           <w:szCs w:val="32"/>
+          <w:lang w:val="it-IT"/>
         </w:rPr>
         <w:t>Desktop</w:t>
       </w:r>
@@ -1900,6 +1887,7 @@
         <w:rPr>
           <w:sz w:val="32"/>
           <w:szCs w:val="32"/>
+          <w:lang w:val="it-IT"/>
         </w:rPr>
       </w:pPr>
       <w:bookmarkStart w:id="21" w:name="mobile"/>
@@ -1907,6 +1895,7 @@
         <w:rPr>
           <w:sz w:val="32"/>
           <w:szCs w:val="32"/>
+          <w:lang w:val="it-IT"/>
         </w:rPr>
         <w:t>Mobile</w:t>
       </w:r>
@@ -1994,6 +1983,7 @@
         <w:docPartUnique/>
       </w:docPartObj>
     </w:sdtPr>
+    <w:sdtEndPr/>
     <w:sdtContent>
       <w:p>
         <w:pPr>
@@ -3920,7 +3910,7 @@
 </file>
 
 <file path=customXml/itemProps1.xml><?xml version="1.0" encoding="utf-8"?>
-<ds:datastoreItem xmlns:ds="http://schemas.openxmlformats.org/officeDocument/2006/customXml" ds:itemID="{FA323E6D-5974-4753-90BC-28D821B78FA1}">
+<ds:datastoreItem xmlns:ds="http://schemas.openxmlformats.org/officeDocument/2006/customXml" ds:itemID="{4286F48D-AA19-4751-8644-2326859FB0B7}">
   <ds:schemaRefs>
     <ds:schemaRef ds:uri="http://schemas.openxmlformats.org/officeDocument/2006/bibliography"/>
   </ds:schemaRefs>

</xml_diff>

<commit_message>
Riscritto abstract, e iniziata analisi utenti
</commit_message>
<xml_diff>
--- a/Relazione/DecryptedGames.docx
+++ b/Relazione/DecryptedGames.docx
@@ -8,7 +8,6 @@
         <w:rPr>
           <w:sz w:val="32"/>
           <w:szCs w:val="32"/>
-          <w:lang w:val="it-IT"/>
         </w:rPr>
       </w:pPr>
       <w:bookmarkStart w:id="0" w:name="indice"/>
@@ -77,7 +76,6 @@
           <w:bCs/>
           <w:sz w:val="36"/>
           <w:szCs w:val="36"/>
-          <w:lang w:val="it-IT"/>
         </w:rPr>
         <w:t>Progetto del corso di Tecnologie Web</w:t>
       </w:r>
@@ -85,7 +83,6 @@
         <w:rPr>
           <w:sz w:val="36"/>
           <w:szCs w:val="36"/>
-          <w:lang w:val="it-IT"/>
         </w:rPr>
         <w:br/>
       </w:r>
@@ -93,7 +90,6 @@
         <w:rPr>
           <w:sz w:val="32"/>
           <w:szCs w:val="32"/>
-          <w:lang w:val="it-IT"/>
         </w:rPr>
         <w:t>A.A. 2019/2020</w:t>
       </w:r>
@@ -104,7 +100,6 @@
         <w:rPr>
           <w:sz w:val="36"/>
           <w:szCs w:val="36"/>
-          <w:lang w:val="it-IT"/>
         </w:rPr>
       </w:pPr>
       <w:bookmarkStart w:id="1" w:name="_Hlk30665192"/>
@@ -600,11 +595,11 @@
     <w:p>
       <w:pPr>
         <w:rPr>
+          <w:rStyle w:val="Collegamentoipertestuale"/>
           <w:rFonts w:ascii="Consolas" w:eastAsia="Times New Roman" w:hAnsi="Consolas" w:cs="Times New Roman"/>
-          <w:color w:val="000000" w:themeColor="text1"/>
           <w:sz w:val="28"/>
           <w:szCs w:val="28"/>
-          <w:lang w:val="it-IT" w:eastAsia="it-IT"/>
+          <w:lang w:eastAsia="it-IT"/>
         </w:rPr>
       </w:pPr>
       <w:r>
@@ -613,7 +608,6 @@
           <w:iCs/>
           <w:sz w:val="36"/>
           <w:szCs w:val="36"/>
-          <w:lang w:val="it-IT"/>
         </w:rPr>
         <w:t>Referente</w:t>
       </w:r>
@@ -621,7 +615,6 @@
         <w:rPr>
           <w:sz w:val="36"/>
           <w:szCs w:val="36"/>
-          <w:lang w:val="it-IT"/>
         </w:rPr>
         <w:t xml:space="preserve">: </w:t>
       </w:r>
@@ -629,30 +622,17 @@
         <w:rPr>
           <w:sz w:val="36"/>
           <w:szCs w:val="36"/>
-          <w:lang w:val="it-IT"/>
-        </w:rPr>
-        <w:t>Salmaso</w:t>
+        </w:rPr>
+        <w:t xml:space="preserve">Salmaso </w:t>
       </w:r>
       <w:r>
         <w:rPr>
           <w:sz w:val="36"/>
           <w:szCs w:val="36"/>
-          <w:lang w:val="it-IT"/>
-        </w:rPr>
-        <w:t xml:space="preserve"> </w:t>
-      </w:r>
-      <w:r>
-        <w:rPr>
-          <w:sz w:val="36"/>
-          <w:szCs w:val="36"/>
-          <w:lang w:val="it-IT"/>
         </w:rPr>
         <w:t>Enrico</w:t>
       </w:r>
       <w:r>
-        <w:rPr>
-          <w:lang w:val="it-IT"/>
-        </w:rPr>
         <w:br/>
       </w:r>
       <w:r>
@@ -661,7 +641,6 @@
           <w:iCs/>
           <w:sz w:val="36"/>
           <w:szCs w:val="36"/>
-          <w:lang w:val="it-IT"/>
         </w:rPr>
         <w:t>Sito Web</w:t>
       </w:r>
@@ -669,7 +648,6 @@
         <w:rPr>
           <w:sz w:val="36"/>
           <w:szCs w:val="36"/>
-          <w:lang w:val="it-IT"/>
         </w:rPr>
         <w:t xml:space="preserve">: </w:t>
       </w:r>
@@ -680,33 +658,36 @@
             <w:rFonts w:ascii="Consolas" w:eastAsia="Times New Roman" w:hAnsi="Consolas" w:cs="Times New Roman"/>
             <w:sz w:val="28"/>
             <w:szCs w:val="28"/>
-            <w:lang w:val="it-IT" w:eastAsia="it-IT"/>
+            <w:lang w:eastAsia="it-IT"/>
           </w:rPr>
-          <w:t>tecweb.studenti.math.unipd.it/</w:t>
-        </w:r>
-        <w:proofErr w:type="spellStart"/>
-        <w:r>
-          <w:rPr>
-            <w:rStyle w:val="Collegamentoipertestuale"/>
-            <w:rFonts w:ascii="Consolas" w:eastAsia="Times New Roman" w:hAnsi="Consolas" w:cs="Times New Roman"/>
-            <w:sz w:val="28"/>
-            <w:szCs w:val="28"/>
-            <w:lang w:val="it-IT" w:eastAsia="it-IT"/>
-          </w:rPr>
-          <w:t>esalmaso</w:t>
-        </w:r>
-        <w:proofErr w:type="spellEnd"/>
-        <w:r>
-          <w:rPr>
-            <w:rStyle w:val="Collegamentoipertestuale"/>
-            <w:rFonts w:ascii="Consolas" w:eastAsia="Times New Roman" w:hAnsi="Consolas" w:cs="Times New Roman"/>
-            <w:sz w:val="28"/>
-            <w:szCs w:val="28"/>
-            <w:lang w:val="it-IT" w:eastAsia="it-IT"/>
-          </w:rPr>
-          <w:t>/</w:t>
+          <w:t>tecweb.studenti.math.unipd.it/esalmaso/</w:t>
         </w:r>
       </w:hyperlink>
+    </w:p>
+    <w:p>
+      <w:pPr>
+        <w:rPr>
+          <w:rFonts w:asciiTheme="majorHAnsi" w:eastAsia="Times New Roman" w:hAnsiTheme="majorHAnsi" w:cstheme="majorHAnsi"/>
+          <w:i/>
+          <w:iCs/>
+          <w:sz w:val="36"/>
+          <w:szCs w:val="36"/>
+          <w:lang w:eastAsia="it-IT"/>
+        </w:rPr>
+      </w:pPr>
+      <w:r>
+        <w:rPr>
+          <w:rStyle w:val="Collegamentoipertestuale"/>
+          <w:rFonts w:asciiTheme="majorHAnsi" w:eastAsia="Times New Roman" w:hAnsiTheme="majorHAnsi" w:cstheme="majorHAnsi"/>
+          <w:i/>
+          <w:iCs/>
+          <w:color w:val="auto"/>
+          <w:sz w:val="36"/>
+          <w:szCs w:val="36"/>
+          <w:lang w:eastAsia="it-IT"/>
+        </w:rPr>
+        <w:t xml:space="preserve">Email referente gruppo: </w:t>
+      </w:r>
     </w:p>
     <w:p>
       <w:pPr>
@@ -714,7 +695,6 @@
           <w:color w:val="000000" w:themeColor="text1"/>
           <w:sz w:val="36"/>
           <w:szCs w:val="36"/>
-          <w:lang w:val="it-IT"/>
         </w:rPr>
       </w:pPr>
     </w:p>
@@ -724,27 +704,6 @@
           <w:color w:val="000000" w:themeColor="text1"/>
           <w:sz w:val="36"/>
           <w:szCs w:val="36"/>
-          <w:lang w:val="it-IT"/>
-        </w:rPr>
-      </w:pPr>
-    </w:p>
-    <w:p>
-      <w:pPr>
-        <w:rPr>
-          <w:color w:val="000000" w:themeColor="text1"/>
-          <w:sz w:val="36"/>
-          <w:szCs w:val="36"/>
-          <w:lang w:val="it-IT"/>
-        </w:rPr>
-      </w:pPr>
-    </w:p>
-    <w:p>
-      <w:pPr>
-        <w:rPr>
-          <w:color w:val="000000" w:themeColor="text1"/>
-          <w:sz w:val="36"/>
-          <w:szCs w:val="36"/>
-          <w:lang w:val="it-IT"/>
         </w:rPr>
       </w:pPr>
     </w:p>
@@ -976,19 +935,24 @@
     <w:p>
       <w:pPr>
         <w:pStyle w:val="Titolo2"/>
-      </w:pPr>
-      <w:bookmarkStart w:id="2" w:name="_GoBack"/>
-      <w:proofErr w:type="spellStart"/>
-      <w:r>
         <w:rPr>
           <w:sz w:val="36"/>
           <w:szCs w:val="36"/>
         </w:rPr>
-        <w:lastRenderedPageBreak/>
+      </w:pPr>
+    </w:p>
+    <w:p>
+      <w:pPr>
+        <w:pStyle w:val="Titolo2"/>
+      </w:pPr>
+      <w:r>
+        <w:rPr>
+          <w:sz w:val="36"/>
+          <w:szCs w:val="36"/>
+        </w:rPr>
         <w:t>Indice</w:t>
       </w:r>
       <w:bookmarkEnd w:id="0"/>
-      <w:proofErr w:type="spellEnd"/>
     </w:p>
     <w:p>
       <w:pPr>
@@ -1456,31 +1420,16 @@
       <w:pPr>
         <w:pStyle w:val="Titolo2"/>
       </w:pPr>
-      <w:bookmarkStart w:id="3" w:name="abstract"/>
-      <w:bookmarkEnd w:id="2"/>
-    </w:p>
-    <w:p>
-      <w:pPr>
-        <w:pStyle w:val="Titolo2"/>
-      </w:pPr>
-    </w:p>
-    <w:p>
-      <w:pPr>
-        <w:pStyle w:val="Titolo2"/>
-      </w:pPr>
-    </w:p>
-    <w:p>
-      <w:pPr>
-        <w:pStyle w:val="Titolo2"/>
-      </w:pPr>
+      <w:bookmarkStart w:id="2" w:name="abstract"/>
       <w:r>
         <w:rPr>
           <w:sz w:val="36"/>
           <w:szCs w:val="36"/>
         </w:rPr>
+        <w:lastRenderedPageBreak/>
         <w:t>Abstract</w:t>
       </w:r>
-      <w:bookmarkEnd w:id="3"/>
+      <w:bookmarkEnd w:id="2"/>
     </w:p>
     <w:p>
       <w:pPr>
@@ -1488,112 +1437,681 @@
         <w:rPr>
           <w:sz w:val="32"/>
           <w:szCs w:val="32"/>
-          <w:lang w:val="it-IT"/>
-        </w:rPr>
-      </w:pPr>
-      <w:r>
-        <w:rPr>
-          <w:sz w:val="32"/>
-          <w:szCs w:val="32"/>
-          <w:lang w:val="it-IT"/>
-        </w:rPr>
-        <w:t xml:space="preserve">Il sito </w:t>
-      </w:r>
-      <w:proofErr w:type="spellStart"/>
-      <w:r>
-        <w:rPr>
-          <w:sz w:val="32"/>
-          <w:szCs w:val="32"/>
-          <w:lang w:val="it-IT"/>
-        </w:rPr>
-        <w:t>Decrypted</w:t>
-      </w:r>
-      <w:proofErr w:type="spellEnd"/>
-      <w:r>
-        <w:rPr>
-          <w:sz w:val="32"/>
-          <w:szCs w:val="32"/>
-          <w:lang w:val="it-IT"/>
-        </w:rPr>
-        <w:t xml:space="preserve"> Games è stato sviluppato per permettere la diffusione delle notizie riguardanti il mondo dei videogiochi e della tecnologia più in </w:t>
-      </w:r>
-      <w:proofErr w:type="spellStart"/>
-      <w:r>
-        <w:rPr>
-          <w:sz w:val="32"/>
-          <w:szCs w:val="32"/>
-          <w:lang w:val="it-IT"/>
-        </w:rPr>
-        <w:t>genreale</w:t>
-      </w:r>
-      <w:proofErr w:type="spellEnd"/>
-      <w:r>
-        <w:rPr>
-          <w:sz w:val="32"/>
-          <w:szCs w:val="32"/>
-          <w:lang w:val="it-IT"/>
-        </w:rPr>
-        <w:t>. Il nome scelto è un gioco di parole che per appunto indica che i giochi vengono decriptati, ossia che vengono attentamente analizzati cosa da renderli di facile comprensione ai più. Cosi come si vuole rendere più comprensibile questo mondo, si è voluti rendere comprensibile</w:t>
-      </w:r>
-    </w:p>
-    <w:p>
-      <w:pPr>
-        <w:pStyle w:val="Titolo2"/>
-        <w:rPr>
-          <w:lang w:val="it-IT"/>
-        </w:rPr>
-      </w:pPr>
-      <w:bookmarkStart w:id="4" w:name="progettazione"/>
-      <w:r>
+        </w:rPr>
+      </w:pPr>
+      <w:r>
+        <w:rPr>
+          <w:sz w:val="32"/>
+          <w:szCs w:val="32"/>
+        </w:rPr>
+        <w:t xml:space="preserve">Il sito Decrypted Games è stato sviluppato per permettere la diffusione delle notizie riguardanti il mondo dei videogiochi e della tecnologia più in </w:t>
+      </w:r>
+      <w:r>
+        <w:rPr>
+          <w:sz w:val="32"/>
+          <w:szCs w:val="32"/>
+        </w:rPr>
+        <w:t>generale</w:t>
+      </w:r>
+      <w:r>
+        <w:rPr>
+          <w:sz w:val="32"/>
+          <w:szCs w:val="32"/>
+        </w:rPr>
+        <w:t>. Il nome scelto è un gioco di parole che per appunto indica che i giochi vengono decriptati, ossia che vengono attentamente analizzati cosa da renderli di facile comprensione ai più. Cosi come si vuole render</w:t>
+      </w:r>
+      <w:r>
+        <w:rPr>
+          <w:sz w:val="32"/>
+          <w:szCs w:val="32"/>
+        </w:rPr>
+        <w:t>l</w:t>
+      </w:r>
+      <w:r>
+        <w:rPr>
+          <w:sz w:val="32"/>
+          <w:szCs w:val="32"/>
+        </w:rPr>
+        <w:t>e più comprensibile questo mondo, si è voluti rendere comprensibile</w:t>
+      </w:r>
+      <w:r>
+        <w:rPr>
+          <w:sz w:val="32"/>
+          <w:szCs w:val="32"/>
+        </w:rPr>
+        <w:t xml:space="preserve"> anche l’utilizzo del sito web. </w:t>
+      </w:r>
+    </w:p>
+    <w:p>
+      <w:pPr>
+        <w:pStyle w:val="Corpotesto"/>
+        <w:rPr>
+          <w:sz w:val="32"/>
+          <w:szCs w:val="32"/>
+        </w:rPr>
+      </w:pPr>
+      <w:r>
+        <w:rPr>
+          <w:sz w:val="32"/>
+          <w:szCs w:val="32"/>
+        </w:rPr>
+        <w:t>Sul sito è presente</w:t>
+      </w:r>
+      <w:r>
+        <w:rPr>
+          <w:sz w:val="32"/>
+          <w:szCs w:val="32"/>
+        </w:rPr>
+        <w:t xml:space="preserve"> una raccolta di notizie riguardanti il mondo dei video giochi, divisi in tre categorie Notizie, Recensioni ed Altro.</w:t>
+      </w:r>
+    </w:p>
+    <w:p>
+      <w:pPr>
+        <w:pStyle w:val="Corpotesto"/>
+        <w:rPr>
+          <w:sz w:val="32"/>
+          <w:szCs w:val="32"/>
+        </w:rPr>
+      </w:pPr>
+      <w:r>
+        <w:rPr>
+          <w:sz w:val="32"/>
+          <w:szCs w:val="32"/>
+        </w:rPr>
+        <w:t xml:space="preserve">Il sito oltre a permettere di consultare ogni articolo. Permette agli utenti, registrati, del sito web di potersi confrontare tra di loro attraverso l’area commenti presente alla fine di ogni articolo. </w:t>
+      </w:r>
+    </w:p>
+    <w:p>
+      <w:pPr>
+        <w:pStyle w:val="Corpotesto"/>
+        <w:rPr>
+          <w:sz w:val="32"/>
+          <w:szCs w:val="32"/>
+        </w:rPr>
+      </w:pPr>
+    </w:p>
+    <w:p>
+      <w:pPr>
+        <w:pStyle w:val="Corpotesto"/>
+        <w:rPr>
+          <w:sz w:val="32"/>
+          <w:szCs w:val="32"/>
+        </w:rPr>
+      </w:pPr>
+    </w:p>
+    <w:p>
+      <w:pPr>
+        <w:pStyle w:val="Corpotesto"/>
+        <w:rPr>
+          <w:sz w:val="32"/>
+          <w:szCs w:val="32"/>
+        </w:rPr>
+      </w:pPr>
+    </w:p>
+    <w:p>
+      <w:pPr>
+        <w:pStyle w:val="Corpotesto"/>
+        <w:rPr>
+          <w:sz w:val="32"/>
+          <w:szCs w:val="32"/>
+        </w:rPr>
+      </w:pPr>
+    </w:p>
+    <w:p>
+      <w:pPr>
+        <w:pStyle w:val="Corpotesto"/>
+        <w:rPr>
+          <w:sz w:val="32"/>
+          <w:szCs w:val="32"/>
+        </w:rPr>
+      </w:pPr>
+    </w:p>
+    <w:p>
+      <w:pPr>
+        <w:pStyle w:val="Corpotesto"/>
+        <w:rPr>
+          <w:sz w:val="32"/>
+          <w:szCs w:val="32"/>
+        </w:rPr>
+      </w:pPr>
+    </w:p>
+    <w:p>
+      <w:pPr>
+        <w:pStyle w:val="Corpotesto"/>
+        <w:rPr>
+          <w:sz w:val="32"/>
+          <w:szCs w:val="32"/>
+        </w:rPr>
+      </w:pPr>
+    </w:p>
+    <w:p>
+      <w:pPr>
+        <w:pStyle w:val="Corpotesto"/>
+        <w:rPr>
+          <w:sz w:val="32"/>
+          <w:szCs w:val="32"/>
+        </w:rPr>
+      </w:pPr>
+    </w:p>
+    <w:p>
+      <w:pPr>
+        <w:pStyle w:val="Corpotesto"/>
+        <w:rPr>
+          <w:sz w:val="32"/>
+          <w:szCs w:val="32"/>
+        </w:rPr>
+      </w:pPr>
+    </w:p>
+    <w:p>
+      <w:pPr>
+        <w:pStyle w:val="Corpotesto"/>
+        <w:rPr>
+          <w:sz w:val="32"/>
+          <w:szCs w:val="32"/>
+        </w:rPr>
+      </w:pPr>
+    </w:p>
+    <w:p>
+      <w:pPr>
+        <w:pStyle w:val="Corpotesto"/>
+        <w:rPr>
+          <w:sz w:val="32"/>
+          <w:szCs w:val="32"/>
+        </w:rPr>
+      </w:pPr>
+    </w:p>
+    <w:p>
+      <w:pPr>
+        <w:pStyle w:val="Corpotesto"/>
+        <w:rPr>
+          <w:sz w:val="32"/>
+          <w:szCs w:val="32"/>
+        </w:rPr>
+      </w:pPr>
+    </w:p>
+    <w:p>
+      <w:pPr>
+        <w:pStyle w:val="Corpotesto"/>
         <w:rPr>
           <w:sz w:val="36"/>
           <w:szCs w:val="36"/>
-          <w:lang w:val="it-IT"/>
+        </w:rPr>
+      </w:pPr>
+    </w:p>
+    <w:p>
+      <w:pPr>
+        <w:pStyle w:val="Titolo2"/>
+      </w:pPr>
+      <w:bookmarkStart w:id="3" w:name="progettazione"/>
+      <w:r>
+        <w:rPr>
+          <w:sz w:val="36"/>
+          <w:szCs w:val="36"/>
         </w:rPr>
         <w:lastRenderedPageBreak/>
         <w:t>Progettazione</w:t>
       </w:r>
+      <w:bookmarkEnd w:id="3"/>
+    </w:p>
+    <w:p>
+      <w:pPr>
+        <w:pStyle w:val="Titolo3"/>
+        <w:rPr>
+          <w:sz w:val="32"/>
+          <w:szCs w:val="32"/>
+        </w:rPr>
+      </w:pPr>
+      <w:bookmarkStart w:id="4" w:name="target-di-utenti"/>
+      <w:r>
+        <w:rPr>
+          <w:sz w:val="32"/>
+          <w:szCs w:val="32"/>
+        </w:rPr>
+        <w:t>Target di utenti</w:t>
+      </w:r>
       <w:bookmarkEnd w:id="4"/>
     </w:p>
     <w:p>
       <w:pPr>
+        <w:rPr>
+          <w:rFonts w:cstheme="majorHAnsi"/>
+          <w:sz w:val="32"/>
+          <w:szCs w:val="32"/>
+        </w:rPr>
+      </w:pPr>
+      <w:bookmarkStart w:id="5" w:name="requisiti"/>
+    </w:p>
+    <w:p>
+      <w:pPr>
+        <w:rPr>
+          <w:rFonts w:cstheme="majorHAnsi"/>
+          <w:sz w:val="32"/>
+          <w:szCs w:val="32"/>
+        </w:rPr>
+      </w:pPr>
+      <w:r>
+        <w:rPr>
+          <w:rFonts w:cstheme="majorHAnsi"/>
+          <w:sz w:val="32"/>
+          <w:szCs w:val="32"/>
+        </w:rPr>
+        <w:t>Il target di riferimento che è stato considerato al momento della progettazione del sito comprende una fascia di età compresa tra i</w:t>
+      </w:r>
+      <w:r>
+        <w:rPr>
+          <w:rFonts w:cstheme="majorHAnsi"/>
+          <w:sz w:val="32"/>
+          <w:szCs w:val="32"/>
+        </w:rPr>
+        <w:t xml:space="preserve"> 10</w:t>
+      </w:r>
+      <w:r>
+        <w:rPr>
+          <w:rFonts w:cstheme="majorHAnsi"/>
+          <w:sz w:val="32"/>
+          <w:szCs w:val="32"/>
+        </w:rPr>
+        <w:t xml:space="preserve"> e i</w:t>
+      </w:r>
+      <w:r>
+        <w:rPr>
+          <w:rFonts w:cstheme="majorHAnsi"/>
+          <w:sz w:val="32"/>
+          <w:szCs w:val="32"/>
+        </w:rPr>
+        <w:t xml:space="preserve"> 65, difat</w:t>
+      </w:r>
+      <w:r>
+        <w:rPr>
+          <w:rFonts w:cstheme="majorHAnsi"/>
+          <w:sz w:val="32"/>
+          <w:szCs w:val="32"/>
+        </w:rPr>
+        <w:t>ti sono</w:t>
+      </w:r>
+      <w:r>
+        <w:t xml:space="preserve"> </w:t>
+      </w:r>
+      <w:r>
+        <w:rPr>
+          <w:sz w:val="32"/>
+          <w:szCs w:val="32"/>
+        </w:rPr>
+        <w:t>16,3 mi</w:t>
+      </w:r>
+      <w:r>
+        <w:rPr>
+          <w:sz w:val="32"/>
+          <w:szCs w:val="32"/>
+        </w:rPr>
+        <w:t xml:space="preserve">lioni </w:t>
+      </w:r>
+      <w:r>
+        <w:rPr>
+          <w:rStyle w:val="Rimandonotaapidipagina"/>
+          <w:sz w:val="32"/>
+          <w:szCs w:val="32"/>
+        </w:rPr>
+        <w:footnoteReference w:id="1"/>
+      </w:r>
+      <w:r>
+        <w:rPr>
+          <w:sz w:val="32"/>
+          <w:szCs w:val="32"/>
+        </w:rPr>
+        <w:t>(circa il 37% della popolazione italiana) ad</w:t>
+      </w:r>
+      <w:r>
+        <w:rPr>
+          <w:rFonts w:cstheme="majorHAnsi"/>
+          <w:sz w:val="32"/>
+          <w:szCs w:val="32"/>
+        </w:rPr>
+        <w:t xml:space="preserve"> interessati al settore dei videogiochi e allo sviluppo tecnologico.</w:t>
+      </w:r>
+      <w:r>
+        <w:rPr>
+          <w:rFonts w:cstheme="majorHAnsi"/>
+          <w:sz w:val="32"/>
+          <w:szCs w:val="32"/>
+        </w:rPr>
+        <w:t xml:space="preserve"> Vi sono inoltre degli utenti saltuari che visitano il sito web solo per necessità dettate da esigenze esterne. La maggior parte dell’utenza e molto avvezza all’utilizzo del mondo del web. Ciononostante, considerando l’elevato numero di utenti che visteranno il sito, il numero di utenti con scarse conoscenze del web potrebbe essere abbastanza considerevole.</w:t>
+      </w:r>
+    </w:p>
+    <w:p>
+      <w:pPr>
+        <w:rPr>
+          <w:rFonts w:cstheme="majorHAnsi"/>
+          <w:sz w:val="32"/>
+          <w:szCs w:val="32"/>
+        </w:rPr>
+      </w:pPr>
+      <w:r>
+        <w:rPr>
+          <w:rFonts w:cstheme="majorHAnsi"/>
+          <w:sz w:val="32"/>
+          <w:szCs w:val="32"/>
+        </w:rPr>
+        <w:t>Sono stati considerati</w:t>
+      </w:r>
+      <w:r>
+        <w:rPr>
+          <w:rFonts w:cstheme="majorHAnsi"/>
+          <w:sz w:val="32"/>
+          <w:szCs w:val="32"/>
+        </w:rPr>
+        <w:t>, inoltre,</w:t>
+      </w:r>
+      <w:r>
+        <w:rPr>
+          <w:rFonts w:cstheme="majorHAnsi"/>
+          <w:sz w:val="32"/>
+          <w:szCs w:val="32"/>
+        </w:rPr>
+        <w:t xml:space="preserve"> anche utenti con disabilità visive date le recenti innovazioni che hanno permesso anche a loro di poter approcciarsi al mondo dei videogiochi.</w:t>
+      </w:r>
+    </w:p>
+    <w:p>
+      <w:pPr>
+        <w:rPr>
+          <w:rFonts w:asciiTheme="majorHAnsi" w:hAnsiTheme="majorHAnsi" w:cstheme="majorHAnsi"/>
+          <w:b/>
+          <w:bCs/>
+          <w:sz w:val="32"/>
+          <w:szCs w:val="32"/>
+        </w:rPr>
+      </w:pPr>
+      <w:r>
+        <w:rPr>
+          <w:rFonts w:asciiTheme="majorHAnsi" w:hAnsiTheme="majorHAnsi" w:cstheme="majorHAnsi"/>
+          <w:b/>
+          <w:bCs/>
+          <w:sz w:val="32"/>
+          <w:szCs w:val="32"/>
+        </w:rPr>
+        <w:t>Appas</w:t>
+      </w:r>
+      <w:r>
+        <w:rPr>
+          <w:rFonts w:asciiTheme="majorHAnsi" w:hAnsiTheme="majorHAnsi" w:cstheme="majorHAnsi"/>
+          <w:b/>
+          <w:bCs/>
+          <w:sz w:val="32"/>
+          <w:szCs w:val="32"/>
+        </w:rPr>
+        <w:t>s</w:t>
+      </w:r>
+      <w:r>
+        <w:rPr>
+          <w:rFonts w:asciiTheme="majorHAnsi" w:hAnsiTheme="majorHAnsi" w:cstheme="majorHAnsi"/>
+          <w:b/>
+          <w:bCs/>
+          <w:sz w:val="32"/>
+          <w:szCs w:val="32"/>
+        </w:rPr>
+        <w:t>ionati</w:t>
+      </w:r>
+    </w:p>
+    <w:p>
+      <w:pPr>
+        <w:rPr>
+          <w:rFonts w:cstheme="majorHAnsi"/>
+          <w:sz w:val="32"/>
+          <w:szCs w:val="32"/>
+        </w:rPr>
+      </w:pPr>
+      <w:r>
+        <w:rPr>
+          <w:rFonts w:cstheme="majorHAnsi"/>
+          <w:sz w:val="32"/>
+          <w:szCs w:val="32"/>
+        </w:rPr>
+        <w:t>Gli appas</w:t>
+      </w:r>
+      <w:r>
+        <w:rPr>
+          <w:rFonts w:cstheme="majorHAnsi"/>
+          <w:sz w:val="32"/>
+          <w:szCs w:val="32"/>
+        </w:rPr>
+        <w:t>s</w:t>
+      </w:r>
+      <w:r>
+        <w:rPr>
+          <w:rFonts w:cstheme="majorHAnsi"/>
+          <w:sz w:val="32"/>
+          <w:szCs w:val="32"/>
+        </w:rPr>
+        <w:t>ionati sono l’utenza del sito web che ha una maggiore di conoscenza del mondo del web</w:t>
+      </w:r>
+      <w:r>
+        <w:rPr>
+          <w:rFonts w:cstheme="majorHAnsi"/>
+          <w:sz w:val="32"/>
+          <w:szCs w:val="32"/>
+        </w:rPr>
+        <w:t>. Questi infatti</w:t>
+      </w:r>
+      <w:r>
+        <w:rPr>
+          <w:rFonts w:cstheme="majorHAnsi"/>
+          <w:sz w:val="32"/>
+          <w:szCs w:val="32"/>
+        </w:rPr>
+        <w:t xml:space="preserve">, essendo appunto degli appassionati di questo mondo, sono abituati ad un web moderno dinamico e veloce. </w:t>
+      </w:r>
+      <w:r>
+        <w:rPr>
+          <w:rFonts w:cstheme="majorHAnsi"/>
+          <w:sz w:val="32"/>
+          <w:szCs w:val="32"/>
+        </w:rPr>
+        <w:t>Questi utenti consulteranno il sito da smartphone principalmente per leggere le ultime notizie e per ricerche ad ampio aspetto basate sugli articoli correlati a quelli già letti</w:t>
+      </w:r>
+      <w:r>
+        <w:rPr>
+          <w:rFonts w:cstheme="majorHAnsi"/>
+          <w:sz w:val="32"/>
+          <w:szCs w:val="32"/>
+        </w:rPr>
+        <w:t>.</w:t>
+      </w:r>
+      <w:r>
+        <w:rPr>
+          <w:rFonts w:cstheme="majorHAnsi"/>
+          <w:sz w:val="32"/>
+          <w:szCs w:val="32"/>
+        </w:rPr>
+        <w:t xml:space="preserve"> Faranno, invece, ricerche mirate, agli argomenti di loro interesse, dalla versione desktop del sito, oltre alla consueta consultazione degli articoli.</w:t>
+      </w:r>
+      <w:r>
+        <w:rPr>
+          <w:rFonts w:cstheme="majorHAnsi"/>
+          <w:sz w:val="32"/>
+          <w:szCs w:val="32"/>
+        </w:rPr>
+        <w:t xml:space="preserve"> </w:t>
+      </w:r>
+      <w:r>
+        <w:rPr>
+          <w:rFonts w:cstheme="majorHAnsi"/>
+          <w:sz w:val="32"/>
+          <w:szCs w:val="32"/>
+        </w:rPr>
+        <w:t>Gli appassionati</w:t>
+      </w:r>
+      <w:r>
+        <w:rPr>
+          <w:rFonts w:cstheme="majorHAnsi"/>
+          <w:sz w:val="32"/>
+          <w:szCs w:val="32"/>
+        </w:rPr>
+        <w:t xml:space="preserve"> saranno anc</w:t>
+      </w:r>
+      <w:r>
+        <w:rPr>
+          <w:rFonts w:cstheme="majorHAnsi"/>
+          <w:sz w:val="32"/>
+          <w:szCs w:val="32"/>
+        </w:rPr>
+        <w:t>he gli utenti che saranno più propensi a confrontarsi tra di loro all’interno dell’area social del sito web</w:t>
+      </w:r>
+      <w:r>
+        <w:rPr>
+          <w:rFonts w:cstheme="majorHAnsi"/>
+          <w:sz w:val="32"/>
+          <w:szCs w:val="32"/>
+        </w:rPr>
+        <w:t>.</w:t>
+      </w:r>
+    </w:p>
+    <w:p>
+      <w:pPr>
+        <w:rPr>
+          <w:rFonts w:cstheme="majorHAnsi"/>
+          <w:sz w:val="32"/>
+          <w:szCs w:val="32"/>
+        </w:rPr>
+      </w:pPr>
+    </w:p>
+    <w:p>
+      <w:pPr>
+        <w:rPr>
+          <w:rFonts w:asciiTheme="majorHAnsi" w:hAnsiTheme="majorHAnsi" w:cstheme="majorHAnsi"/>
+          <w:b/>
+          <w:bCs/>
+          <w:sz w:val="32"/>
+          <w:szCs w:val="32"/>
+        </w:rPr>
+      </w:pPr>
+    </w:p>
+    <w:p>
+      <w:pPr>
+        <w:rPr>
+          <w:rFonts w:asciiTheme="majorHAnsi" w:hAnsiTheme="majorHAnsi" w:cstheme="majorHAnsi"/>
+          <w:b/>
+          <w:bCs/>
+          <w:sz w:val="32"/>
+          <w:szCs w:val="32"/>
+        </w:rPr>
+      </w:pPr>
+    </w:p>
+    <w:p>
+      <w:pPr>
+        <w:rPr>
+          <w:rFonts w:asciiTheme="majorHAnsi" w:hAnsiTheme="majorHAnsi" w:cstheme="majorHAnsi"/>
+          <w:b/>
+          <w:bCs/>
+          <w:sz w:val="32"/>
+          <w:szCs w:val="32"/>
+        </w:rPr>
+      </w:pPr>
+    </w:p>
+    <w:p>
+      <w:pPr>
+        <w:rPr>
+          <w:rFonts w:cstheme="majorHAnsi"/>
+          <w:b/>
+          <w:bCs/>
+          <w:sz w:val="32"/>
+          <w:szCs w:val="32"/>
+        </w:rPr>
+      </w:pPr>
+      <w:r>
+        <w:rPr>
+          <w:rFonts w:asciiTheme="majorHAnsi" w:hAnsiTheme="majorHAnsi" w:cstheme="majorHAnsi"/>
+          <w:b/>
+          <w:bCs/>
+          <w:sz w:val="32"/>
+          <w:szCs w:val="32"/>
+        </w:rPr>
+        <w:t>Utenti saltuari</w:t>
+      </w:r>
+    </w:p>
+    <w:p>
+      <w:pPr>
+        <w:rPr>
+          <w:rFonts w:cstheme="majorHAnsi"/>
+          <w:sz w:val="32"/>
+          <w:szCs w:val="32"/>
+        </w:rPr>
+      </w:pPr>
+      <w:r>
+        <w:rPr>
+          <w:rFonts w:cstheme="majorHAnsi"/>
+          <w:sz w:val="32"/>
+          <w:szCs w:val="32"/>
+        </w:rPr>
+        <w:t xml:space="preserve">Questo tipo di utenti sono quelli caratterizzati da una minore conoscenza del mondo del web. Questi infatti useranno la piattaforma non per interesse personale, ma per necessità esterne, come ad esempio il fare un regalo ad un nipote o ad un amico appassionato di questo mondo. Per questo motivo questi utenti faranno principalmente ricerche semplici e veloci volte alla soddisfazione della loro </w:t>
+      </w:r>
+      <w:r>
+        <w:rPr>
+          <w:rFonts w:cstheme="majorHAnsi"/>
+          <w:sz w:val="32"/>
+          <w:szCs w:val="32"/>
+        </w:rPr>
+        <w:t xml:space="preserve">richiesta. </w:t>
+      </w:r>
+      <w:r>
+        <w:rPr>
+          <w:rFonts w:cstheme="majorHAnsi"/>
+          <w:sz w:val="32"/>
+          <w:szCs w:val="32"/>
+        </w:rPr>
+        <w:t>E non sosteranno per molto tempo all’interno del sito web. Il dispositivo principalmente utilizzato da questa fascia di utenti è quello desktop.</w:t>
+      </w:r>
+      <w:bookmarkStart w:id="6" w:name="_GoBack"/>
+      <w:bookmarkEnd w:id="6"/>
+    </w:p>
+    <w:p/>
+    <w:p>
+      <w:pPr>
+        <w:rPr>
+          <w:sz w:val="32"/>
+          <w:szCs w:val="32"/>
+        </w:rPr>
+      </w:pPr>
+    </w:p>
+    <w:p>
+      <w:pPr>
         <w:pStyle w:val="Titolo3"/>
         <w:rPr>
           <w:sz w:val="32"/>
           <w:szCs w:val="32"/>
-          <w:lang w:val="it-IT"/>
-        </w:rPr>
-      </w:pPr>
-      <w:bookmarkStart w:id="5" w:name="target-di-utenti"/>
-      <w:r>
-        <w:rPr>
-          <w:sz w:val="32"/>
-          <w:szCs w:val="32"/>
-          <w:lang w:val="it-IT"/>
-        </w:rPr>
-        <w:t>Target di utenti</w:t>
+        </w:rPr>
+      </w:pPr>
+      <w:r>
+        <w:rPr>
+          <w:sz w:val="32"/>
+          <w:szCs w:val="32"/>
+        </w:rPr>
+        <w:t>Requisiti</w:t>
       </w:r>
       <w:bookmarkEnd w:id="5"/>
     </w:p>
     <w:p>
       <w:pPr>
+        <w:pStyle w:val="Corpotesto"/>
+      </w:pPr>
+    </w:p>
+    <w:p>
+      <w:pPr>
         <w:pStyle w:val="Titolo3"/>
         <w:rPr>
           <w:sz w:val="32"/>
           <w:szCs w:val="32"/>
-          <w:lang w:val="it-IT"/>
-        </w:rPr>
-      </w:pPr>
-      <w:bookmarkStart w:id="6" w:name="requisiti"/>
-      <w:r>
-        <w:rPr>
-          <w:sz w:val="32"/>
-          <w:szCs w:val="32"/>
-          <w:lang w:val="it-IT"/>
-        </w:rPr>
-        <w:t>Requisiti</w:t>
-      </w:r>
-      <w:bookmarkEnd w:id="6"/>
+        </w:rPr>
+      </w:pPr>
+      <w:bookmarkStart w:id="7" w:name="interazioni"/>
+      <w:r>
+        <w:rPr>
+          <w:sz w:val="32"/>
+          <w:szCs w:val="32"/>
+        </w:rPr>
+        <w:lastRenderedPageBreak/>
+        <w:t>Interazioni</w:t>
+      </w:r>
+      <w:bookmarkEnd w:id="7"/>
     </w:p>
     <w:p>
       <w:pPr>
@@ -1601,19 +2119,17 @@
         <w:rPr>
           <w:sz w:val="32"/>
           <w:szCs w:val="32"/>
-          <w:lang w:val="it-IT"/>
-        </w:rPr>
-      </w:pPr>
-      <w:bookmarkStart w:id="7" w:name="interazioni"/>
-      <w:r>
-        <w:rPr>
-          <w:sz w:val="32"/>
-          <w:szCs w:val="32"/>
-          <w:lang w:val="it-IT"/>
-        </w:rPr>
-        <w:t>Interazioni</w:t>
-      </w:r>
-      <w:bookmarkEnd w:id="7"/>
+        </w:rPr>
+      </w:pPr>
+      <w:bookmarkStart w:id="8" w:name="struttura-delle-pagine"/>
+      <w:r>
+        <w:rPr>
+          <w:sz w:val="32"/>
+          <w:szCs w:val="32"/>
+        </w:rPr>
+        <w:t>Struttura delle pagine</w:t>
+      </w:r>
+      <w:bookmarkEnd w:id="8"/>
     </w:p>
     <w:p>
       <w:pPr>
@@ -1621,27 +2137,6 @@
         <w:rPr>
           <w:sz w:val="32"/>
           <w:szCs w:val="32"/>
-          <w:lang w:val="it-IT"/>
-        </w:rPr>
-      </w:pPr>
-      <w:bookmarkStart w:id="8" w:name="struttura-delle-pagine"/>
-      <w:r>
-        <w:rPr>
-          <w:sz w:val="32"/>
-          <w:szCs w:val="32"/>
-          <w:lang w:val="it-IT"/>
-        </w:rPr>
-        <w:t>Struttura delle pagine</w:t>
-      </w:r>
-      <w:bookmarkEnd w:id="8"/>
-    </w:p>
-    <w:p>
-      <w:pPr>
-        <w:pStyle w:val="Titolo3"/>
-        <w:rPr>
-          <w:sz w:val="32"/>
-          <w:szCs w:val="32"/>
-          <w:lang w:val="it-IT"/>
         </w:rPr>
       </w:pPr>
       <w:bookmarkStart w:id="9" w:name="database"/>
@@ -1649,7 +2144,6 @@
         <w:rPr>
           <w:sz w:val="32"/>
           <w:szCs w:val="32"/>
-          <w:lang w:val="it-IT"/>
         </w:rPr>
         <w:t>Database</w:t>
       </w:r>
@@ -1661,7 +2155,6 @@
         <w:rPr>
           <w:sz w:val="36"/>
           <w:szCs w:val="36"/>
-          <w:lang w:val="it-IT"/>
         </w:rPr>
       </w:pPr>
       <w:bookmarkStart w:id="10" w:name="sviluppo"/>
@@ -1669,7 +2162,6 @@
         <w:rPr>
           <w:sz w:val="36"/>
           <w:szCs w:val="36"/>
-          <w:lang w:val="it-IT"/>
         </w:rPr>
         <w:t>Sviluppo</w:t>
       </w:r>
@@ -1681,7 +2173,6 @@
         <w:rPr>
           <w:sz w:val="32"/>
           <w:szCs w:val="32"/>
-          <w:lang w:val="it-IT"/>
         </w:rPr>
       </w:pPr>
       <w:bookmarkStart w:id="11" w:name="html"/>
@@ -1689,7 +2180,6 @@
         <w:rPr>
           <w:sz w:val="32"/>
           <w:szCs w:val="32"/>
-          <w:lang w:val="it-IT"/>
         </w:rPr>
         <w:t>HTML</w:t>
       </w:r>
@@ -1701,7 +2191,6 @@
         <w:rPr>
           <w:sz w:val="32"/>
           <w:szCs w:val="32"/>
-          <w:lang w:val="it-IT"/>
         </w:rPr>
       </w:pPr>
       <w:bookmarkStart w:id="12" w:name="css"/>
@@ -1709,7 +2198,6 @@
         <w:rPr>
           <w:sz w:val="32"/>
           <w:szCs w:val="32"/>
-          <w:lang w:val="it-IT"/>
         </w:rPr>
         <w:t>CSS</w:t>
       </w:r>
@@ -1721,21 +2209,17 @@
         <w:rPr>
           <w:sz w:val="32"/>
           <w:szCs w:val="32"/>
-          <w:lang w:val="it-IT"/>
         </w:rPr>
       </w:pPr>
       <w:bookmarkStart w:id="13" w:name="php"/>
-      <w:proofErr w:type="spellStart"/>
-      <w:r>
-        <w:rPr>
-          <w:sz w:val="32"/>
-          <w:szCs w:val="32"/>
-          <w:lang w:val="it-IT"/>
+      <w:r>
+        <w:rPr>
+          <w:sz w:val="32"/>
+          <w:szCs w:val="32"/>
         </w:rPr>
         <w:t>Php</w:t>
       </w:r>
       <w:bookmarkEnd w:id="13"/>
-      <w:proofErr w:type="spellEnd"/>
     </w:p>
     <w:p>
       <w:pPr>
@@ -1743,21 +2227,17 @@
         <w:rPr>
           <w:sz w:val="32"/>
           <w:szCs w:val="32"/>
-          <w:lang w:val="it-IT"/>
         </w:rPr>
       </w:pPr>
       <w:bookmarkStart w:id="14" w:name="javascript"/>
-      <w:proofErr w:type="spellStart"/>
-      <w:r>
-        <w:rPr>
-          <w:sz w:val="32"/>
-          <w:szCs w:val="32"/>
-          <w:lang w:val="it-IT"/>
+      <w:r>
+        <w:rPr>
+          <w:sz w:val="32"/>
+          <w:szCs w:val="32"/>
         </w:rPr>
         <w:t>Javascript</w:t>
       </w:r>
       <w:bookmarkEnd w:id="14"/>
-      <w:proofErr w:type="spellEnd"/>
     </w:p>
     <w:p>
       <w:pPr>
@@ -1765,21 +2245,17 @@
         <w:rPr>
           <w:sz w:val="32"/>
           <w:szCs w:val="32"/>
-          <w:lang w:val="it-IT"/>
         </w:rPr>
       </w:pPr>
       <w:bookmarkStart w:id="15" w:name="sql"/>
-      <w:proofErr w:type="spellStart"/>
-      <w:r>
-        <w:rPr>
-          <w:sz w:val="32"/>
-          <w:szCs w:val="32"/>
-          <w:lang w:val="it-IT"/>
+      <w:r>
+        <w:rPr>
+          <w:sz w:val="32"/>
+          <w:szCs w:val="32"/>
         </w:rPr>
         <w:t>Sql</w:t>
       </w:r>
       <w:bookmarkEnd w:id="15"/>
-      <w:proofErr w:type="spellEnd"/>
     </w:p>
     <w:p>
       <w:pPr>
@@ -1787,7 +2263,6 @@
         <w:rPr>
           <w:sz w:val="36"/>
           <w:szCs w:val="36"/>
-          <w:lang w:val="it-IT"/>
         </w:rPr>
       </w:pPr>
       <w:bookmarkStart w:id="16" w:name="accessibilità"/>
@@ -1795,7 +2270,6 @@
         <w:rPr>
           <w:sz w:val="36"/>
           <w:szCs w:val="36"/>
-          <w:lang w:val="it-IT"/>
         </w:rPr>
         <w:t>Accessibilità</w:t>
       </w:r>
@@ -1807,7 +2281,6 @@
         <w:rPr>
           <w:sz w:val="32"/>
           <w:szCs w:val="32"/>
-          <w:lang w:val="it-IT"/>
         </w:rPr>
       </w:pPr>
       <w:bookmarkStart w:id="17" w:name="colori"/>
@@ -1815,7 +2288,6 @@
         <w:rPr>
           <w:sz w:val="32"/>
           <w:szCs w:val="32"/>
-          <w:lang w:val="it-IT"/>
         </w:rPr>
         <w:t>Colori</w:t>
       </w:r>
@@ -1827,7 +2299,6 @@
         <w:rPr>
           <w:sz w:val="32"/>
           <w:szCs w:val="32"/>
-          <w:lang w:val="it-IT"/>
         </w:rPr>
       </w:pPr>
       <w:bookmarkStart w:id="18" w:name="aiuti-alla-navigazione"/>
@@ -1835,7 +2306,6 @@
         <w:rPr>
           <w:sz w:val="32"/>
           <w:szCs w:val="32"/>
-          <w:lang w:val="it-IT"/>
         </w:rPr>
         <w:t>Aiuti alla navigazione</w:t>
       </w:r>
@@ -1847,7 +2317,6 @@
         <w:rPr>
           <w:sz w:val="36"/>
           <w:szCs w:val="36"/>
-          <w:lang w:val="it-IT"/>
         </w:rPr>
       </w:pPr>
       <w:bookmarkStart w:id="19" w:name="presentazione"/>
@@ -1855,7 +2324,6 @@
         <w:rPr>
           <w:sz w:val="36"/>
           <w:szCs w:val="36"/>
-          <w:lang w:val="it-IT"/>
         </w:rPr>
         <w:t>Presentazione</w:t>
       </w:r>
@@ -1867,7 +2335,6 @@
         <w:rPr>
           <w:sz w:val="32"/>
           <w:szCs w:val="32"/>
-          <w:lang w:val="it-IT"/>
         </w:rPr>
       </w:pPr>
       <w:bookmarkStart w:id="20" w:name="desktop"/>
@@ -1875,7 +2342,6 @@
         <w:rPr>
           <w:sz w:val="32"/>
           <w:szCs w:val="32"/>
-          <w:lang w:val="it-IT"/>
         </w:rPr>
         <w:t>Desktop</w:t>
       </w:r>
@@ -1887,7 +2353,6 @@
         <w:rPr>
           <w:sz w:val="32"/>
           <w:szCs w:val="32"/>
-          <w:lang w:val="it-IT"/>
         </w:rPr>
       </w:pPr>
       <w:bookmarkStart w:id="21" w:name="mobile"/>
@@ -1895,7 +2360,6 @@
         <w:rPr>
           <w:sz w:val="32"/>
           <w:szCs w:val="32"/>
-          <w:lang w:val="it-IT"/>
         </w:rPr>
         <w:t>Mobile</w:t>
       </w:r>
@@ -1941,8 +2405,9 @@
       <w:headerReference w:type="default" r:id="rId10"/>
       <w:footerReference w:type="default" r:id="rId11"/>
       <w:pgSz w:w="12240" w:h="15840"/>
-      <w:pgMar w:top="1417" w:right="1134" w:bottom="1134" w:left="1134" w:header="720" w:footer="720" w:gutter="0"/>
+      <w:pgMar w:top="1417" w:right="1134" w:bottom="1134" w:left="1134" w:header="567" w:footer="283" w:gutter="0"/>
       <w:cols w:space="720"/>
+      <w:docGrid w:linePitch="326"/>
     </w:sectPr>
   </w:body>
 </w:document>
@@ -1975,42 +2440,99 @@
 
 <file path=word/footer1.xml><?xml version="1.0" encoding="utf-8"?>
 <w:ftr xmlns:wpc="http://schemas.microsoft.com/office/word/2010/wordprocessingCanvas" xmlns:cx="http://schemas.microsoft.com/office/drawing/2014/chartex" xmlns:cx1="http://schemas.microsoft.com/office/drawing/2015/9/8/chartex" xmlns:cx2="http://schemas.microsoft.com/office/drawing/2015/10/21/chartex" xmlns:cx3="http://schemas.microsoft.com/office/drawing/2016/5/9/chartex" xmlns:cx4="http://schemas.microsoft.com/office/drawing/2016/5/10/chartex" xmlns:cx5="http://schemas.microsoft.com/office/drawing/2016/5/11/chartex" xmlns:cx6="http://schemas.microsoft.com/office/drawing/2016/5/12/chartex" xmlns:cx7="http://schemas.microsoft.com/office/drawing/2016/5/13/chartex" xmlns:cx8="http://schemas.microsoft.com/office/drawing/2016/5/14/chartex" xmlns:mc="http://schemas.openxmlformats.org/markup-compatibility/2006" xmlns:aink="http://schemas.microsoft.com/office/drawing/2016/ink" xmlns:am3d="http://schemas.microsoft.com/office/drawing/2017/model3d" xmlns:o="urn:schemas-microsoft-com:office:office" xmlns:r="http://schemas.openxmlformats.org/officeDocument/2006/relationships" xmlns:m="http://schemas.openxmlformats.org/officeDocument/2006/math" xmlns:v="urn:schemas-microsoft-com:vml" xmlns:wp14="http://schemas.microsoft.com/office/word/2010/wordprocessingDrawing" xmlns:wp="http://schemas.openxmlformats.org/drawingml/2006/wordprocessingDrawing" xmlns:w10="urn:schemas-microsoft-com:office:word" xmlns:w="http://schemas.openxmlformats.org/wordprocessingml/2006/main" xmlns:w14="http://schemas.microsoft.com/office/word/2010/wordml" xmlns:w15="http://schemas.microsoft.com/office/word/2012/wordml" xmlns:w16cid="http://schemas.microsoft.com/office/word/2016/wordml/cid" xmlns:w16se="http://schemas.microsoft.com/office/word/2015/wordml/symex" xmlns:wpg="http://schemas.microsoft.com/office/word/2010/wordprocessingGroup" xmlns:wpi="http://schemas.microsoft.com/office/word/2010/wordprocessingInk" xmlns:wne="http://schemas.microsoft.com/office/word/2006/wordml" xmlns:wps="http://schemas.microsoft.com/office/word/2010/wordprocessingShape" mc:Ignorable="w14 w15 w16se w16cid wp14">
-  <w:sdt>
-    <w:sdtPr>
-      <w:id w:val="1954904246"/>
-      <w:docPartObj>
-        <w:docPartGallery w:val="Page Numbers (Bottom of Page)"/>
-        <w:docPartUnique/>
-      </w:docPartObj>
-    </w:sdtPr>
-    <w:sdtEndPr/>
-    <w:sdtContent>
-      <w:p>
-        <w:pPr>
-          <w:pStyle w:val="Pidipagina"/>
-          <w:jc w:val="right"/>
-        </w:pPr>
-        <w:r>
-          <w:fldChar w:fldCharType="begin"/>
-        </w:r>
-        <w:r>
-          <w:instrText>PAGE   \* MERGEFORMAT</w:instrText>
-        </w:r>
-        <w:r>
-          <w:fldChar w:fldCharType="separate"/>
-        </w:r>
-        <w:r>
-          <w:rPr>
-            <w:lang w:val="it-IT"/>
-          </w:rPr>
-          <w:t>2</w:t>
-        </w:r>
-        <w:r>
-          <w:fldChar w:fldCharType="end"/>
-        </w:r>
-      </w:p>
-    </w:sdtContent>
-  </w:sdt>
+  <w:p>
+    <w:pPr>
+      <w:pStyle w:val="Pidipagina"/>
+      <w:jc w:val="right"/>
+    </w:pPr>
+    <w:r>
+      <w:tab/>
+    </w:r>
+    <w:r>
+      <w:rPr>
+        <w:rFonts w:cstheme="majorHAnsi"/>
+      </w:rPr>
+      <w:t>Progetto Tec</w:t>
+    </w:r>
+    <w:r>
+      <w:rPr>
+        <w:rFonts w:cstheme="majorHAnsi"/>
+      </w:rPr>
+      <w:t xml:space="preserve">nologie Web                  </w:t>
+    </w:r>
+    <w:r>
+      <w:rPr>
+        <w:rFonts w:cstheme="majorHAnsi"/>
+      </w:rPr>
+      <w:t xml:space="preserve">                          </w:t>
+    </w:r>
+    <w:r>
+      <w:rPr>
+        <w:rFonts w:cstheme="majorHAnsi"/>
+      </w:rPr>
+      <w:t xml:space="preserve">                                                                                   </w:t>
+    </w:r>
+    <w:sdt>
+      <w:sdtPr>
+        <w:id w:val="601685256"/>
+        <w:docPartObj>
+          <w:docPartGallery w:val="Page Numbers (Bottom of Page)"/>
+          <w:docPartUnique/>
+        </w:docPartObj>
+      </w:sdtPr>
+      <w:sdtEndPr/>
+      <w:sdtContent>
+        <w:sdt>
+          <w:sdtPr>
+            <w:id w:val="-1769616900"/>
+            <w:docPartObj>
+              <w:docPartGallery w:val="Page Numbers (Top of Page)"/>
+              <w:docPartUnique/>
+            </w:docPartObj>
+          </w:sdtPr>
+          <w:sdtEndPr/>
+          <w:sdtContent>
+            <w:r>
+              <w:t xml:space="preserve"> </w:t>
+            </w:r>
+            <w:r>
+              <w:fldChar w:fldCharType="begin"/>
+            </w:r>
+            <w:r>
+              <w:instrText>PAGE</w:instrText>
+            </w:r>
+            <w:r>
+              <w:fldChar w:fldCharType="separate"/>
+            </w:r>
+            <w:r>
+              <w:t>2</w:t>
+            </w:r>
+            <w:r>
+              <w:fldChar w:fldCharType="end"/>
+            </w:r>
+            <w:r>
+              <w:t xml:space="preserve"> di </w:t>
+            </w:r>
+            <w:r>
+              <w:fldChar w:fldCharType="begin"/>
+            </w:r>
+            <w:r>
+              <w:instrText>NUMPAGES</w:instrText>
+            </w:r>
+            <w:r>
+              <w:fldChar w:fldCharType="separate"/>
+            </w:r>
+            <w:r>
+              <w:t>2</w:t>
+            </w:r>
+            <w:r>
+              <w:fldChar w:fldCharType="end"/>
+            </w:r>
+          </w:sdtContent>
+        </w:sdt>
+      </w:sdtContent>
+    </w:sdt>
+  </w:p>
   <w:p>
     <w:pPr>
       <w:pStyle w:val="Pidipagina"/>
@@ -2032,6 +2554,25 @@
     <w:p>
       <w:r>
         <w:continuationSeparator/>
+      </w:r>
+    </w:p>
+  </w:footnote>
+  <w:footnote w:id="1">
+    <w:p>
+      <w:pPr>
+        <w:pStyle w:val="Testonotaapidipagina"/>
+      </w:pPr>
+      <w:r>
+        <w:rPr>
+          <w:rStyle w:val="Rimandonotaapidipagina"/>
+        </w:rPr>
+        <w:footnoteRef/>
+      </w:r>
+      <w:r>
+        <w:t xml:space="preserve"> </w:t>
+      </w:r>
+      <w:r>
+        <w:t>http://www.aesvi.it/cms/view.php?dir_pk=902&amp;cms_pk=3002</w:t>
       </w:r>
     </w:p>
   </w:footnote>
@@ -2465,7 +3006,7 @@
     <w:lsdException w:name="Normal Indent" w:semiHidden="1" w:unhideWhenUsed="1"/>
     <w:lsdException w:name="footnote text" w:semiHidden="1" w:unhideWhenUsed="1"/>
     <w:lsdException w:name="annotation text" w:semiHidden="1" w:unhideWhenUsed="1"/>
-    <w:lsdException w:name="header" w:semiHidden="1" w:unhideWhenUsed="1"/>
+    <w:lsdException w:name="header" w:semiHidden="1" w:uiPriority="99" w:unhideWhenUsed="1"/>
     <w:lsdException w:name="footer" w:semiHidden="1" w:uiPriority="99" w:unhideWhenUsed="1"/>
     <w:lsdException w:name="index heading" w:semiHidden="1" w:unhideWhenUsed="1"/>
     <w:lsdException w:name="caption" w:semiHidden="1" w:unhideWhenUsed="1"/>
@@ -2785,6 +3326,9 @@
   <w:style w:type="paragraph" w:default="1" w:styleId="Normale">
     <w:name w:val="Normal"/>
     <w:qFormat/>
+    <w:rPr>
+      <w:lang w:val="it-IT"/>
+    </w:rPr>
   </w:style>
   <w:style w:type="paragraph" w:styleId="Titolo1">
     <w:name w:val="heading 1"/>
@@ -3522,6 +4066,7 @@
     <w:name w:val="header"/>
     <w:basedOn w:val="Normale"/>
     <w:link w:val="IntestazioneCarattere"/>
+    <w:uiPriority w:val="99"/>
     <w:unhideWhenUsed/>
     <w:rsid w:val="005B3950"/>
     <w:pPr>
@@ -3536,6 +4081,7 @@
     <w:name w:val="Intestazione Carattere"/>
     <w:basedOn w:val="Carpredefinitoparagrafo"/>
     <w:link w:val="Intestazione"/>
+    <w:uiPriority w:val="99"/>
     <w:rsid w:val="005B3950"/>
   </w:style>
   <w:style w:type="paragraph" w:styleId="Pidipagina">
@@ -3583,6 +4129,18 @@
         <w:insideV w:val="single" w:sz="4" w:space="0" w:color="auto"/>
       </w:tblBorders>
     </w:tblPr>
+  </w:style>
+  <w:style w:type="character" w:styleId="Menzionenonrisolta">
+    <w:name w:val="Unresolved Mention"/>
+    <w:basedOn w:val="Carpredefinitoparagrafo"/>
+    <w:uiPriority w:val="99"/>
+    <w:semiHidden/>
+    <w:unhideWhenUsed/>
+    <w:rsid w:val="00EB6FC3"/>
+    <w:rPr>
+      <w:color w:val="605E5C"/>
+      <w:shd w:val="clear" w:color="auto" w:fill="E1DFDD"/>
+    </w:rPr>
   </w:style>
 </w:styles>
 </file>
@@ -3910,7 +4468,7 @@
 </file>
 
 <file path=customXml/itemProps1.xml><?xml version="1.0" encoding="utf-8"?>
-<ds:datastoreItem xmlns:ds="http://schemas.openxmlformats.org/officeDocument/2006/customXml" ds:itemID="{4286F48D-AA19-4751-8644-2326859FB0B7}">
+<ds:datastoreItem xmlns:ds="http://schemas.openxmlformats.org/officeDocument/2006/customXml" ds:itemID="{351BDC63-B6DC-48C0-814D-37F497E72077}">
   <ds:schemaRefs>
     <ds:schemaRef ds:uri="http://schemas.openxmlformats.org/officeDocument/2006/bibliography"/>
   </ds:schemaRefs>

</xml_diff>